<commit_message>
after report submission and bad rehearsal of presentation
</commit_message>
<xml_diff>
--- a/Proposal description and implementation.docx
+++ b/Proposal description and implementation.docx
@@ -3,99 +3,48 @@
 <w:document xmlns:wpc="http://schemas.microsoft.com/office/word/2010/wordprocessingCanvas" xmlns:cx="http://schemas.microsoft.com/office/drawing/2014/chartex" xmlns:cx1="http://schemas.microsoft.com/office/drawing/2015/9/8/chartex" xmlns:cx2="http://schemas.microsoft.com/office/drawing/2015/10/21/chartex" xmlns:cx3="http://schemas.microsoft.com/office/drawing/2016/5/9/chartex" xmlns:cx4="http://schemas.microsoft.com/office/drawing/2016/5/10/chartex" xmlns:cx5="http://schemas.microsoft.com/office/drawing/2016/5/11/chartex" xmlns:cx6="http://schemas.microsoft.com/office/drawing/2016/5/12/chartex" xmlns:cx7="http://schemas.microsoft.com/office/drawing/2016/5/13/chartex" xmlns:cx8="http://schemas.microsoft.com/office/drawing/2016/5/14/chartex" xmlns:mc="http://schemas.openxmlformats.org/markup-compatibility/2006" xmlns:aink="http://schemas.microsoft.com/office/drawing/2016/ink" xmlns:am3d="http://schemas.microsoft.com/office/drawing/2017/model3d" xmlns:o="urn:schemas-microsoft-com:office:office" xmlns:r="http://schemas.openxmlformats.org/officeDocument/2006/relationships" xmlns:m="http://schemas.openxmlformats.org/officeDocument/2006/math" xmlns:v="urn:schemas-microsoft-com:vml" xmlns:wp14="http://schemas.microsoft.com/office/word/2010/wordprocessingDrawing" xmlns:wp="http://schemas.openxmlformats.org/drawingml/2006/wordprocessingDrawing" xmlns:w10="urn:schemas-microsoft-com:office:word" xmlns:w="http://schemas.openxmlformats.org/wordprocessingml/2006/main" xmlns:w14="http://schemas.microsoft.com/office/word/2010/wordml" xmlns:w15="http://schemas.microsoft.com/office/word/2012/wordml" xmlns:w16cid="http://schemas.microsoft.com/office/word/2016/wordml/cid" xmlns:w16se="http://schemas.microsoft.com/office/word/2015/wordml/symex" xmlns:wpg="http://schemas.microsoft.com/office/word/2010/wordprocessingGroup" xmlns:wpi="http://schemas.microsoft.com/office/word/2010/wordprocessingInk" xmlns:wne="http://schemas.microsoft.com/office/word/2006/wordml" xmlns:wps="http://schemas.microsoft.com/office/word/2010/wordprocessingShape" mc:Ignorable="w14 w15 w16se w16cid wp14">
   <w:body>
     <w:p>
-      <w:r>
-        <w:t>Let's try to understand how does a Google image search engine work</w:t>
-      </w:r>
-    </w:p>
-    <w:p/>
-    <w:p>
-      <w:r>
-        <w:t>There are two ways to do this.</w:t>
-      </w:r>
-    </w:p>
-    <w:p>
-      <w:r>
-        <w:t xml:space="preserve">1) Indexing the text surrounding any image and matching it with the given query. If query matches, the corresponding linked image is retrieved. </w:t>
-      </w:r>
-    </w:p>
-    <w:p>
-      <w:r>
-        <w:t xml:space="preserve">2) Going ahead, in addition to linking text surrounding an image to that image we can link all visually similar images to that image with the same </w:t>
-      </w:r>
-      <w:proofErr w:type="spellStart"/>
-      <w:r>
-        <w:t>text.E.g</w:t>
-      </w:r>
-      <w:proofErr w:type="spellEnd"/>
-      <w:r>
-        <w:t xml:space="preserve">. consider an image/photo Img1 on any site with </w:t>
-      </w:r>
-      <w:proofErr w:type="spellStart"/>
-      <w:r>
-        <w:t>it's</w:t>
-      </w:r>
-      <w:proofErr w:type="spellEnd"/>
-      <w:r>
-        <w:t xml:space="preserve"> surrounding text Txt1. And </w:t>
-      </w:r>
-      <w:proofErr w:type="spellStart"/>
-      <w:r>
-        <w:t>lets</w:t>
-      </w:r>
-      <w:proofErr w:type="spellEnd"/>
-      <w:r>
-        <w:t xml:space="preserve"> say there are some other images Img</w:t>
-      </w:r>
-      <w:proofErr w:type="gramStart"/>
-      <w:r>
-        <w:t>2,Img</w:t>
-      </w:r>
-      <w:proofErr w:type="gramEnd"/>
-      <w:r>
-        <w:t>3,Img4 etc. which may or may not have text but their (visual) content matches with the contents of Img1.</w:t>
-      </w:r>
-    </w:p>
-    <w:p>
-      <w:r>
-        <w:t>Now for given query, if Txt1 is a good match, the retrieved result can contain Img1 in addition to Img2, Img3, Img4, etc.</w:t>
-      </w:r>
-    </w:p>
-    <w:p>
-      <w:r>
-        <w:t xml:space="preserve">This is just one factor in addition to many other like matching </w:t>
-      </w:r>
-      <w:proofErr w:type="gramStart"/>
-      <w:r>
-        <w:t>query</w:t>
-      </w:r>
-      <w:proofErr w:type="gramEnd"/>
-      <w:r>
-        <w:t xml:space="preserve"> with text, features used to represent an image, page-rank of page containing an image, </w:t>
-      </w:r>
-      <w:proofErr w:type="spellStart"/>
-      <w:r>
-        <w:t>relevence</w:t>
-      </w:r>
-      <w:proofErr w:type="spellEnd"/>
-      <w:r>
-        <w:t>, indexed database size available with search engine, etc.</w:t>
-      </w:r>
-    </w:p>
-    <w:p>
-      <w:r>
-        <w:t>Huge indexed database availability with Google is one of the reasons why Google can give you best results.</w:t>
-      </w:r>
-    </w:p>
-    <w:p>
-      <w:r>
+      <w:pPr>
         <w:rPr>
           <w:noProof/>
         </w:rPr>
+      </w:pPr>
+      <w:r>
+        <w:rPr>
+          <w:noProof/>
+        </w:rPr>
+        <w:t xml:space="preserve">In this section, we would first try to compare the results of Qanswer with google’s. Thereafter, we would make an attempt to explain the key element that has been introduced, that allows us to detect object positions in an image. </w:t>
+      </w:r>
+    </w:p>
+    <w:p>
+      <w:pPr>
+        <w:rPr>
+          <w:noProof/>
+        </w:rPr>
+      </w:pPr>
+      <w:r>
+        <w:rPr>
+          <w:noProof/>
+        </w:rPr>
+        <w:t xml:space="preserve">Google: </w:t>
+      </w:r>
+      <w:r>
+        <w:rPr>
+          <w:noProof/>
+        </w:rPr>
+        <w:t>give me pictures of bicycle</w:t>
+      </w:r>
+    </w:p>
+    <w:p>
+      <w:bookmarkStart w:id="0" w:name="_GoBack"/>
+      <w:r>
+        <w:rPr>
+          <w:noProof/>
+        </w:rPr>
         <w:drawing>
-          <wp:inline distT="0" distB="0" distL="0" distR="0">
-            <wp:extent cx="5943600" cy="2651760"/>
-            <wp:effectExtent l="0" t="0" r="0" b="0"/>
-            <wp:docPr id="2" name="Picture 2"/>
+          <wp:inline distT="0" distB="0" distL="0" distR="0" wp14:anchorId="3CD8D7A8" wp14:editId="607C00C3">
+            <wp:extent cx="5972175" cy="2667000"/>
+            <wp:effectExtent l="0" t="0" r="9525" b="0"/>
+            <wp:docPr id="8" name="Picture 8"/>
             <wp:cNvGraphicFramePr>
               <a:graphicFrameLocks xmlns:a="http://schemas.openxmlformats.org/drawingml/2006/main" noChangeAspect="1"/>
             </wp:cNvGraphicFramePr>
@@ -103,7 +52,7 @@
               <a:graphicData uri="http://schemas.openxmlformats.org/drawingml/2006/picture">
                 <pic:pic xmlns:pic="http://schemas.openxmlformats.org/drawingml/2006/picture">
                   <pic:nvPicPr>
-                    <pic:cNvPr id="0" name="Picture 1"/>
+                    <pic:cNvPr id="0" name="Picture 7"/>
                     <pic:cNvPicPr>
                       <a:picLocks noChangeAspect="1" noChangeArrowheads="1"/>
                     </pic:cNvPicPr>
@@ -124,7 +73,7 @@
                   <pic:spPr bwMode="auto">
                     <a:xfrm>
                       <a:off x="0" y="0"/>
-                      <a:ext cx="5943600" cy="2651760"/>
+                      <a:ext cx="5972175" cy="2667000"/>
                     </a:xfrm>
                     <a:prstGeom prst="rect">
                       <a:avLst/>
@@ -140,19 +89,601 @@
           </wp:inline>
         </w:drawing>
       </w:r>
+      <w:bookmarkEnd w:id="0"/>
+    </w:p>
+    <w:p>
+      <w:proofErr w:type="spellStart"/>
+      <w:r>
+        <w:t>Qanswer</w:t>
+      </w:r>
+      <w:proofErr w:type="spellEnd"/>
+      <w:r>
+        <w:t>:</w:t>
+      </w:r>
+      <w:r>
+        <w:rPr>
+          <w:noProof/>
+        </w:rPr>
+        <w:t xml:space="preserve"> </w:t>
+      </w:r>
+      <w:r>
+        <w:rPr>
+          <w:noProof/>
+        </w:rPr>
+        <w:t>give me pictures of bicycle</w:t>
+      </w:r>
     </w:p>
     <w:p/>
     <w:p>
       <w:r>
         <w:t xml:space="preserve">We would now try to understand </w:t>
       </w:r>
-      <w:proofErr w:type="spellStart"/>
-      <w:r>
-        <w:t>Qanswer’s</w:t>
-      </w:r>
-      <w:proofErr w:type="spellEnd"/>
-      <w:r>
-        <w:t xml:space="preserve"> regular way to query images.</w:t>
+      <w:r>
+        <w:t xml:space="preserve">how </w:t>
+      </w:r>
+      <w:proofErr w:type="spellStart"/>
+      <w:r>
+        <w:t>Qanswer</w:t>
+      </w:r>
+      <w:proofErr w:type="spellEnd"/>
+      <w:r>
+        <w:t xml:space="preserve"> works in general.</w:t>
+      </w:r>
+    </w:p>
+    <w:p>
+      <w:pPr>
+        <w:spacing w:before="100" w:beforeAutospacing="1" w:after="100" w:afterAutospacing="1" w:line="240" w:lineRule="auto"/>
+        <w:rPr>
+          <w:rFonts w:ascii="Segoe UI" w:eastAsia="Times New Roman" w:hAnsi="Segoe UI" w:cs="Segoe UI"/>
+          <w:color w:val="222222"/>
+          <w:sz w:val="27"/>
+          <w:szCs w:val="27"/>
+        </w:rPr>
+      </w:pPr>
+      <w:proofErr w:type="spellStart"/>
+      <w:r>
+        <w:rPr>
+          <w:rFonts w:ascii="Segoe UI" w:eastAsia="Times New Roman" w:hAnsi="Segoe UI" w:cs="Segoe UI"/>
+          <w:color w:val="222222"/>
+          <w:sz w:val="27"/>
+          <w:szCs w:val="27"/>
+        </w:rPr>
+        <w:t>Q</w:t>
+      </w:r>
+      <w:r>
+        <w:rPr>
+          <w:rFonts w:ascii="Segoe UI" w:eastAsia="Times New Roman" w:hAnsi="Segoe UI" w:cs="Segoe UI"/>
+          <w:color w:val="222222"/>
+          <w:sz w:val="27"/>
+          <w:szCs w:val="27"/>
+        </w:rPr>
+        <w:t>answer</w:t>
+      </w:r>
+      <w:proofErr w:type="spellEnd"/>
+      <w:r>
+        <w:rPr>
+          <w:rFonts w:ascii="Segoe UI" w:eastAsia="Times New Roman" w:hAnsi="Segoe UI" w:cs="Segoe UI"/>
+          <w:color w:val="222222"/>
+          <w:sz w:val="27"/>
+          <w:szCs w:val="27"/>
+        </w:rPr>
+        <w:t xml:space="preserve"> is a "knowledge (or ontology) based" QA system. A knowledge base is a collection of facts that can be interpreted by a machine. Such a fact can look like this:</w:t>
+      </w:r>
+    </w:p>
+    <w:p>
+      <w:pPr>
+        <w:tabs>
+          <w:tab w:val="left" w:pos="916"/>
+          <w:tab w:val="left" w:pos="1832"/>
+          <w:tab w:val="left" w:pos="2748"/>
+          <w:tab w:val="left" w:pos="3664"/>
+          <w:tab w:val="left" w:pos="4580"/>
+          <w:tab w:val="left" w:pos="5496"/>
+          <w:tab w:val="left" w:pos="6412"/>
+          <w:tab w:val="left" w:pos="7328"/>
+          <w:tab w:val="left" w:pos="8244"/>
+          <w:tab w:val="left" w:pos="9160"/>
+          <w:tab w:val="left" w:pos="10076"/>
+          <w:tab w:val="left" w:pos="10992"/>
+          <w:tab w:val="left" w:pos="11908"/>
+          <w:tab w:val="left" w:pos="12824"/>
+          <w:tab w:val="left" w:pos="13740"/>
+          <w:tab w:val="left" w:pos="14656"/>
+        </w:tabs>
+        <w:spacing w:after="0" w:line="240" w:lineRule="auto"/>
+        <w:rPr>
+          <w:rFonts w:ascii="Courier New" w:eastAsia="Times New Roman" w:hAnsi="Courier New" w:cs="Courier New"/>
+          <w:color w:val="222222"/>
+          <w:sz w:val="20"/>
+          <w:szCs w:val="20"/>
+        </w:rPr>
+      </w:pPr>
+      <w:r>
+        <w:rPr>
+          <w:rFonts w:ascii="Courier New" w:eastAsia="Times New Roman" w:hAnsi="Courier New" w:cs="Courier New"/>
+          <w:color w:val="222222"/>
+          <w:sz w:val="20"/>
+          <w:szCs w:val="20"/>
+        </w:rPr>
+        <w:t xml:space="preserve"> "Alan Turing" "student of" "Alonzo Church" </w:t>
+      </w:r>
+    </w:p>
+    <w:p>
+      <w:pPr>
+        <w:spacing w:before="100" w:beforeAutospacing="1" w:after="100" w:afterAutospacing="1" w:line="240" w:lineRule="auto"/>
+        <w:rPr>
+          <w:rFonts w:ascii="Segoe UI" w:eastAsia="Times New Roman" w:hAnsi="Segoe UI" w:cs="Segoe UI"/>
+          <w:color w:val="222222"/>
+          <w:sz w:val="27"/>
+          <w:szCs w:val="27"/>
+        </w:rPr>
+      </w:pPr>
+      <w:proofErr w:type="spellStart"/>
+      <w:r>
+        <w:rPr>
+          <w:rFonts w:ascii="Segoe UI" w:eastAsia="Times New Roman" w:hAnsi="Segoe UI" w:cs="Segoe UI"/>
+          <w:color w:val="222222"/>
+          <w:sz w:val="27"/>
+          <w:szCs w:val="27"/>
+        </w:rPr>
+        <w:t>Qanswer</w:t>
+      </w:r>
+      <w:proofErr w:type="spellEnd"/>
+      <w:r>
+        <w:rPr>
+          <w:rFonts w:ascii="Segoe UI" w:eastAsia="Times New Roman" w:hAnsi="Segoe UI" w:cs="Segoe UI"/>
+          <w:color w:val="222222"/>
+          <w:sz w:val="27"/>
+          <w:szCs w:val="27"/>
+        </w:rPr>
+        <w:t xml:space="preserve"> has a </w:t>
+      </w:r>
+      <w:r>
+        <w:rPr>
+          <w:rFonts w:ascii="Segoe UI" w:eastAsia="Times New Roman" w:hAnsi="Segoe UI" w:cs="Segoe UI"/>
+          <w:color w:val="222222"/>
+          <w:sz w:val="27"/>
+          <w:szCs w:val="27"/>
+        </w:rPr>
+        <w:t>million of such facts and we use them to find an answer to your question. A big advantage over traditional search engines is that different information can be combined so that we can answer questions like 'Who was a student of Alonzo Church?'.</w:t>
+      </w:r>
+    </w:p>
+    <w:p>
+      <w:pPr>
+        <w:pStyle w:val="NormalWeb"/>
+        <w:rPr>
+          <w:rFonts w:ascii="Segoe UI" w:hAnsi="Segoe UI" w:cs="Segoe UI"/>
+          <w:color w:val="222222"/>
+          <w:sz w:val="27"/>
+          <w:szCs w:val="27"/>
+        </w:rPr>
+      </w:pPr>
+      <w:proofErr w:type="spellStart"/>
+      <w:r>
+        <w:rPr>
+          <w:rFonts w:ascii="Segoe UI" w:hAnsi="Segoe UI" w:cs="Segoe UI"/>
+          <w:color w:val="222222"/>
+          <w:sz w:val="27"/>
+          <w:szCs w:val="27"/>
+        </w:rPr>
+        <w:t>Qanswer</w:t>
+      </w:r>
+      <w:proofErr w:type="spellEnd"/>
+      <w:r>
+        <w:rPr>
+          <w:rFonts w:ascii="Segoe UI" w:hAnsi="Segoe UI" w:cs="Segoe UI"/>
+          <w:color w:val="222222"/>
+          <w:sz w:val="27"/>
+          <w:szCs w:val="27"/>
+        </w:rPr>
+        <w:t xml:space="preserve"> </w:t>
+      </w:r>
+      <w:r>
+        <w:rPr>
+          <w:rFonts w:ascii="Segoe UI" w:hAnsi="Segoe UI" w:cs="Segoe UI"/>
+          <w:color w:val="222222"/>
+          <w:sz w:val="27"/>
+          <w:szCs w:val="27"/>
+        </w:rPr>
+        <w:t>is</w:t>
+      </w:r>
+      <w:r>
+        <w:rPr>
+          <w:rFonts w:ascii="Segoe UI" w:hAnsi="Segoe UI" w:cs="Segoe UI"/>
+          <w:color w:val="222222"/>
+          <w:sz w:val="27"/>
+          <w:szCs w:val="27"/>
+        </w:rPr>
+        <w:t xml:space="preserve"> using an underlying dataset </w:t>
+      </w:r>
+      <w:proofErr w:type="spellStart"/>
+      <w:r>
+        <w:rPr>
+          <w:rFonts w:ascii="Segoe UI" w:hAnsi="Segoe UI" w:cs="Segoe UI"/>
+          <w:color w:val="222222"/>
+          <w:sz w:val="27"/>
+          <w:szCs w:val="27"/>
+        </w:rPr>
+        <w:fldChar w:fldCharType="begin"/>
+      </w:r>
+      <w:r>
+        <w:rPr>
+          <w:rFonts w:ascii="Segoe UI" w:hAnsi="Segoe UI" w:cs="Segoe UI"/>
+          <w:color w:val="222222"/>
+          <w:sz w:val="27"/>
+          <w:szCs w:val="27"/>
+        </w:rPr>
+        <w:instrText xml:space="preserve"> HYPERLINK "http://wikidata.org/" </w:instrText>
+      </w:r>
+      <w:r>
+        <w:rPr>
+          <w:rFonts w:ascii="Segoe UI" w:hAnsi="Segoe UI" w:cs="Segoe UI"/>
+          <w:color w:val="222222"/>
+          <w:sz w:val="27"/>
+          <w:szCs w:val="27"/>
+        </w:rPr>
+        <w:fldChar w:fldCharType="separate"/>
+      </w:r>
+      <w:r>
+        <w:rPr>
+          <w:rStyle w:val="Hyperlink"/>
+          <w:rFonts w:ascii="Segoe UI" w:hAnsi="Segoe UI" w:cs="Segoe UI"/>
+          <w:sz w:val="27"/>
+          <w:szCs w:val="27"/>
+        </w:rPr>
+        <w:t>Wikidata</w:t>
+      </w:r>
+      <w:proofErr w:type="spellEnd"/>
+      <w:r>
+        <w:rPr>
+          <w:rFonts w:ascii="Segoe UI" w:hAnsi="Segoe UI" w:cs="Segoe UI"/>
+          <w:color w:val="222222"/>
+          <w:sz w:val="27"/>
+          <w:szCs w:val="27"/>
+        </w:rPr>
+        <w:fldChar w:fldCharType="end"/>
+      </w:r>
+      <w:r>
+        <w:rPr>
+          <w:rFonts w:ascii="Segoe UI" w:hAnsi="Segoe UI" w:cs="Segoe UI"/>
+          <w:color w:val="222222"/>
+          <w:sz w:val="27"/>
+          <w:szCs w:val="27"/>
+        </w:rPr>
+        <w:t xml:space="preserve"> and </w:t>
+      </w:r>
+      <w:proofErr w:type="spellStart"/>
+      <w:r>
+        <w:rPr>
+          <w:rFonts w:ascii="Segoe UI" w:hAnsi="Segoe UI" w:cs="Segoe UI"/>
+          <w:color w:val="222222"/>
+          <w:sz w:val="27"/>
+          <w:szCs w:val="27"/>
+        </w:rPr>
+        <w:t>openstreetmap</w:t>
+      </w:r>
+      <w:proofErr w:type="spellEnd"/>
+      <w:r>
+        <w:rPr>
+          <w:rFonts w:ascii="Segoe UI" w:hAnsi="Segoe UI" w:cs="Segoe UI"/>
+          <w:color w:val="222222"/>
+          <w:sz w:val="27"/>
+          <w:szCs w:val="27"/>
+        </w:rPr>
+        <w:t xml:space="preserve"> data covering Europe. </w:t>
+      </w:r>
+      <w:proofErr w:type="spellStart"/>
+      <w:r>
+        <w:rPr>
+          <w:rFonts w:ascii="Segoe UI" w:hAnsi="Segoe UI" w:cs="Segoe UI"/>
+          <w:color w:val="222222"/>
+          <w:sz w:val="27"/>
+          <w:szCs w:val="27"/>
+        </w:rPr>
+        <w:t>Wikidata</w:t>
+      </w:r>
+      <w:proofErr w:type="spellEnd"/>
+      <w:r>
+        <w:rPr>
+          <w:rFonts w:ascii="Segoe UI" w:hAnsi="Segoe UI" w:cs="Segoe UI"/>
+          <w:color w:val="222222"/>
+          <w:sz w:val="27"/>
+          <w:szCs w:val="27"/>
+        </w:rPr>
+        <w:t xml:space="preserve"> contains structured knowledge about many existing entities like the </w:t>
+      </w:r>
+      <w:hyperlink r:id="rId5" w:history="1">
+        <w:r>
+          <w:rPr>
+            <w:rStyle w:val="Hyperlink"/>
+            <w:rFonts w:ascii="Segoe UI" w:hAnsi="Segoe UI" w:cs="Segoe UI"/>
+            <w:sz w:val="27"/>
+            <w:szCs w:val="27"/>
+          </w:rPr>
+          <w:t>European Union</w:t>
+        </w:r>
+      </w:hyperlink>
+      <w:r>
+        <w:rPr>
+          <w:rFonts w:ascii="Segoe UI" w:hAnsi="Segoe UI" w:cs="Segoe UI"/>
+          <w:color w:val="222222"/>
+          <w:sz w:val="27"/>
+          <w:szCs w:val="27"/>
+        </w:rPr>
+        <w:t>. It contains for example the information that the capital is Brussel. This information is converted into the triple</w:t>
+      </w:r>
+    </w:p>
+    <w:p>
+      <w:pPr>
+        <w:pStyle w:val="HTMLPreformatted"/>
+        <w:rPr>
+          <w:color w:val="222222"/>
+        </w:rPr>
+      </w:pPr>
+      <w:r>
+        <w:rPr>
+          <w:color w:val="222222"/>
+        </w:rPr>
+        <w:t xml:space="preserve"> "European Union" "capital" "Brussel" </w:t>
+      </w:r>
+    </w:p>
+    <w:p>
+      <w:pPr>
+        <w:pStyle w:val="NormalWeb"/>
+        <w:rPr>
+          <w:rFonts w:ascii="Segoe UI" w:hAnsi="Segoe UI" w:cs="Segoe UI"/>
+          <w:color w:val="222222"/>
+          <w:sz w:val="27"/>
+          <w:szCs w:val="27"/>
+        </w:rPr>
+      </w:pPr>
+      <w:r>
+        <w:rPr>
+          <w:rFonts w:ascii="Segoe UI" w:hAnsi="Segoe UI" w:cs="Segoe UI"/>
+          <w:color w:val="222222"/>
+          <w:sz w:val="27"/>
+          <w:szCs w:val="27"/>
+        </w:rPr>
+        <w:lastRenderedPageBreak/>
+        <w:t>allowing us to answer a question like 'What is the capital of the EU?'.</w:t>
+      </w:r>
+    </w:p>
+    <w:p>
+      <w:pPr>
+        <w:pStyle w:val="NormalWeb"/>
+        <w:rPr>
+          <w:rFonts w:ascii="Segoe UI" w:hAnsi="Segoe UI" w:cs="Segoe UI"/>
+          <w:color w:val="222222"/>
+          <w:sz w:val="27"/>
+          <w:szCs w:val="27"/>
+        </w:rPr>
+      </w:pPr>
+      <w:proofErr w:type="spellStart"/>
+      <w:r>
+        <w:rPr>
+          <w:rFonts w:ascii="Segoe UI" w:hAnsi="Segoe UI" w:cs="Segoe UI"/>
+          <w:color w:val="222222"/>
+          <w:sz w:val="27"/>
+          <w:szCs w:val="27"/>
+        </w:rPr>
+        <w:t>Qanswer</w:t>
+      </w:r>
+      <w:proofErr w:type="spellEnd"/>
+      <w:r>
+        <w:rPr>
+          <w:rFonts w:ascii="Segoe UI" w:hAnsi="Segoe UI" w:cs="Segoe UI"/>
+          <w:color w:val="222222"/>
+          <w:sz w:val="27"/>
+          <w:szCs w:val="27"/>
+        </w:rPr>
+        <w:t xml:space="preserve"> also has</w:t>
+      </w:r>
+      <w:r>
+        <w:rPr>
+          <w:rFonts w:ascii="Segoe UI" w:hAnsi="Segoe UI" w:cs="Segoe UI"/>
+          <w:color w:val="222222"/>
+          <w:sz w:val="27"/>
+          <w:szCs w:val="27"/>
+        </w:rPr>
+        <w:t xml:space="preserve"> an open API:</w:t>
+      </w:r>
+    </w:p>
+    <w:p>
+      <w:pPr>
+        <w:pStyle w:val="HTMLPreformatted"/>
+        <w:rPr>
+          <w:color w:val="222222"/>
+        </w:rPr>
+      </w:pPr>
+      <w:r>
+        <w:rPr>
+          <w:color w:val="222222"/>
+        </w:rPr>
+        <w:t xml:space="preserve"> curl --data "query=Who is the wife of Barack Obama" http://qanswer-core1.univ-st-etienne.fr/api/gerbil </w:t>
+      </w:r>
+    </w:p>
+    <w:p>
+      <w:pPr>
+        <w:pStyle w:val="NormalWeb"/>
+        <w:rPr>
+          <w:rFonts w:ascii="Segoe UI" w:hAnsi="Segoe UI" w:cs="Segoe UI"/>
+          <w:color w:val="222222"/>
+          <w:sz w:val="27"/>
+          <w:szCs w:val="27"/>
+        </w:rPr>
+      </w:pPr>
+      <w:r>
+        <w:rPr>
+          <w:rFonts w:ascii="Segoe UI" w:hAnsi="Segoe UI" w:cs="Segoe UI"/>
+          <w:color w:val="222222"/>
+          <w:sz w:val="27"/>
+          <w:szCs w:val="27"/>
+        </w:rPr>
+        <w:t>which support the following parameters:</w:t>
+      </w:r>
+    </w:p>
+    <w:p>
+      <w:pPr>
+        <w:pStyle w:val="HTMLPreformatted"/>
+        <w:rPr>
+          <w:color w:val="222222"/>
+        </w:rPr>
+      </w:pPr>
+      <w:r>
+        <w:rPr>
+          <w:color w:val="222222"/>
+        </w:rPr>
+        <w:t xml:space="preserve"> query: for the question </w:t>
+      </w:r>
+    </w:p>
+    <w:p>
+      <w:pPr>
+        <w:pStyle w:val="HTMLPreformatted"/>
+        <w:rPr>
+          <w:color w:val="222222"/>
+        </w:rPr>
+      </w:pPr>
+      <w:r>
+        <w:rPr>
+          <w:color w:val="222222"/>
+        </w:rPr>
+        <w:t xml:space="preserve"> </w:t>
+      </w:r>
+      <w:proofErr w:type="spellStart"/>
+      <w:r>
+        <w:rPr>
+          <w:color w:val="222222"/>
+        </w:rPr>
+        <w:t>lang</w:t>
+      </w:r>
+      <w:proofErr w:type="spellEnd"/>
+      <w:r>
+        <w:rPr>
+          <w:color w:val="222222"/>
+        </w:rPr>
+        <w:t xml:space="preserve">: for the language (currently </w:t>
+      </w:r>
+      <w:proofErr w:type="spellStart"/>
+      <w:r>
+        <w:rPr>
+          <w:color w:val="222222"/>
+        </w:rPr>
+        <w:t>en</w:t>
+      </w:r>
+      <w:proofErr w:type="spellEnd"/>
+      <w:r>
+        <w:rPr>
+          <w:color w:val="222222"/>
+        </w:rPr>
+        <w:t xml:space="preserve">, </w:t>
+      </w:r>
+      <w:proofErr w:type="spellStart"/>
+      <w:r>
+        <w:rPr>
+          <w:color w:val="222222"/>
+        </w:rPr>
+        <w:t>fr</w:t>
+      </w:r>
+      <w:proofErr w:type="spellEnd"/>
+      <w:r>
+        <w:rPr>
+          <w:color w:val="222222"/>
+        </w:rPr>
+        <w:t xml:space="preserve">, de, it, es, </w:t>
+      </w:r>
+      <w:proofErr w:type="spellStart"/>
+      <w:r>
+        <w:rPr>
+          <w:color w:val="222222"/>
+        </w:rPr>
+        <w:t>zh</w:t>
+      </w:r>
+      <w:proofErr w:type="spellEnd"/>
+      <w:r>
+        <w:rPr>
+          <w:color w:val="222222"/>
+        </w:rPr>
+        <w:t xml:space="preserve"> are supported) </w:t>
+      </w:r>
+    </w:p>
+    <w:p>
+      <w:pPr>
+        <w:pStyle w:val="HTMLPreformatted"/>
+        <w:rPr>
+          <w:color w:val="222222"/>
+        </w:rPr>
+      </w:pPr>
+      <w:r>
+        <w:rPr>
+          <w:color w:val="222222"/>
+        </w:rPr>
+        <w:t xml:space="preserve"> kb: for the knowledge-base (currently </w:t>
+      </w:r>
+      <w:proofErr w:type="spellStart"/>
+      <w:r>
+        <w:rPr>
+          <w:color w:val="222222"/>
+        </w:rPr>
+        <w:t>dbpedia</w:t>
+      </w:r>
+      <w:proofErr w:type="spellEnd"/>
+      <w:r>
+        <w:rPr>
+          <w:color w:val="222222"/>
+        </w:rPr>
+        <w:t xml:space="preserve">, </w:t>
+      </w:r>
+      <w:proofErr w:type="spellStart"/>
+      <w:r>
+        <w:rPr>
+          <w:color w:val="222222"/>
+        </w:rPr>
+        <w:t>wikidata</w:t>
+      </w:r>
+      <w:proofErr w:type="spellEnd"/>
+      <w:r>
+        <w:rPr>
+          <w:color w:val="222222"/>
+        </w:rPr>
+        <w:t xml:space="preserve">, </w:t>
+      </w:r>
+      <w:proofErr w:type="spellStart"/>
+      <w:r>
+        <w:rPr>
+          <w:color w:val="222222"/>
+        </w:rPr>
+        <w:t>dblp</w:t>
+      </w:r>
+      <w:proofErr w:type="spellEnd"/>
+      <w:r>
+        <w:rPr>
+          <w:color w:val="222222"/>
+        </w:rPr>
+        <w:t xml:space="preserve">, and freebase are supported) </w:t>
+      </w:r>
+    </w:p>
+    <w:p>
+      <w:pPr>
+        <w:pStyle w:val="HTMLPreformatted"/>
+        <w:rPr>
+          <w:color w:val="222222"/>
+        </w:rPr>
+      </w:pPr>
+    </w:p>
+    <w:p>
+      <w:r>
+        <w:t xml:space="preserve">Let's try to understand how does </w:t>
+      </w:r>
+      <w:proofErr w:type="spellStart"/>
+      <w:r>
+        <w:t>Qanswer</w:t>
+      </w:r>
+      <w:proofErr w:type="spellEnd"/>
+      <w:r>
+        <w:t xml:space="preserve"> image search work</w:t>
+      </w:r>
+      <w:r>
+        <w:t>s</w:t>
       </w:r>
     </w:p>
     <w:p>
@@ -171,9 +702,8 @@
         <w:rPr>
           <w:noProof/>
         </w:rPr>
-        <w:lastRenderedPageBreak/>
         <w:drawing>
-          <wp:inline distT="0" distB="0" distL="0" distR="0">
+          <wp:inline distT="0" distB="0" distL="0" distR="0" wp14:anchorId="5C3143BA" wp14:editId="690014C1">
             <wp:extent cx="5943600" cy="3017520"/>
             <wp:effectExtent l="0" t="0" r="0" b="0"/>
             <wp:docPr id="4" name="Picture 4"/>
@@ -190,7 +720,7 @@
                     </pic:cNvPicPr>
                   </pic:nvPicPr>
                   <pic:blipFill>
-                    <a:blip r:embed="rId5">
+                    <a:blip r:embed="rId6">
                       <a:extLst>
                         <a:ext uri="{28A0092B-C50C-407E-A947-70E740481C1C}">
                           <a14:useLocalDpi xmlns:a14="http://schemas.microsoft.com/office/drawing/2010/main" val="0"/>
@@ -227,8 +757,9 @@
         <w:rPr>
           <w:noProof/>
         </w:rPr>
+        <w:lastRenderedPageBreak/>
         <w:drawing>
-          <wp:inline distT="0" distB="0" distL="0" distR="0">
+          <wp:inline distT="0" distB="0" distL="0" distR="0" wp14:anchorId="43291651" wp14:editId="1A49F1FA">
             <wp:extent cx="5934075" cy="4152900"/>
             <wp:effectExtent l="0" t="0" r="9525" b="0"/>
             <wp:docPr id="5" name="Picture 5"/>
@@ -245,7 +776,7 @@
                     </pic:cNvPicPr>
                   </pic:nvPicPr>
                   <pic:blipFill>
-                    <a:blip r:embed="rId6">
+                    <a:blip r:embed="rId7">
                       <a:extLst>
                         <a:ext uri="{28A0092B-C50C-407E-A947-70E740481C1C}">
                           <a14:useLocalDpi xmlns:a14="http://schemas.microsoft.com/office/drawing/2010/main" val="0"/>
@@ -278,8 +809,204 @@
       </w:r>
     </w:p>
     <w:p>
-      <w:bookmarkStart w:id="0" w:name="_GoBack"/>
-      <w:bookmarkEnd w:id="0"/>
+      <w:r>
+        <w:t xml:space="preserve">Based on the above images we can say that, </w:t>
+      </w:r>
+    </w:p>
+    <w:p>
+      <w:r>
+        <w:t xml:space="preserve">1.Qanswer </w:t>
+      </w:r>
+      <w:r>
+        <w:t>converts the natural language text in triples.</w:t>
+      </w:r>
+    </w:p>
+    <w:p>
+      <w:r>
+        <w:t>2.</w:t>
+      </w:r>
+      <w:r>
+        <w:t xml:space="preserve"> </w:t>
+      </w:r>
+      <w:proofErr w:type="spellStart"/>
+      <w:r>
+        <w:t>Qanswer</w:t>
+      </w:r>
+      <w:proofErr w:type="spellEnd"/>
+      <w:r>
+        <w:t xml:space="preserve"> runs </w:t>
+      </w:r>
+      <w:proofErr w:type="spellStart"/>
+      <w:r>
+        <w:t>SparQl</w:t>
+      </w:r>
+      <w:proofErr w:type="spellEnd"/>
+      <w:r>
+        <w:t xml:space="preserve"> query on structured data.</w:t>
+      </w:r>
+    </w:p>
+    <w:p>
+      <w:r>
+        <w:t xml:space="preserve">3. </w:t>
+      </w:r>
+      <w:proofErr w:type="spellStart"/>
+      <w:r>
+        <w:t>Qanswer’s</w:t>
+      </w:r>
+      <w:proofErr w:type="spellEnd"/>
+      <w:r>
+        <w:t xml:space="preserve"> ranking algorithm puts the appropriate </w:t>
+      </w:r>
+      <w:proofErr w:type="spellStart"/>
+      <w:r>
+        <w:t>Sparql</w:t>
+      </w:r>
+      <w:proofErr w:type="spellEnd"/>
+      <w:r>
+        <w:t xml:space="preserve"> query at the top, giving perfect results.</w:t>
+      </w:r>
+    </w:p>
+    <w:p>
+      <w:r>
+        <w:t xml:space="preserve">Now, let’s try to search for something else in </w:t>
+      </w:r>
+      <w:proofErr w:type="spellStart"/>
+      <w:r>
+        <w:t>Qanswer</w:t>
+      </w:r>
+      <w:proofErr w:type="spellEnd"/>
+      <w:r>
+        <w:t>: “Give me pictures of elephant in the left”</w:t>
+      </w:r>
+    </w:p>
+    <w:p>
+      <w:r>
+        <w:rPr>
+          <w:noProof/>
+        </w:rPr>
+        <w:lastRenderedPageBreak/>
+        <w:drawing>
+          <wp:inline distT="0" distB="0" distL="0" distR="0" wp14:anchorId="21D4C16A" wp14:editId="7A0CBED2">
+            <wp:extent cx="5943600" cy="2790825"/>
+            <wp:effectExtent l="0" t="0" r="0" b="9525"/>
+            <wp:docPr id="6" name="Picture 6"/>
+            <wp:cNvGraphicFramePr>
+              <a:graphicFrameLocks xmlns:a="http://schemas.openxmlformats.org/drawingml/2006/main" noChangeAspect="1"/>
+            </wp:cNvGraphicFramePr>
+            <a:graphic xmlns:a="http://schemas.openxmlformats.org/drawingml/2006/main">
+              <a:graphicData uri="http://schemas.openxmlformats.org/drawingml/2006/picture">
+                <pic:pic xmlns:pic="http://schemas.openxmlformats.org/drawingml/2006/picture">
+                  <pic:nvPicPr>
+                    <pic:cNvPr id="0" name="Picture 5"/>
+                    <pic:cNvPicPr>
+                      <a:picLocks noChangeAspect="1" noChangeArrowheads="1"/>
+                    </pic:cNvPicPr>
+                  </pic:nvPicPr>
+                  <pic:blipFill>
+                    <a:blip r:embed="rId8">
+                      <a:extLst>
+                        <a:ext uri="{28A0092B-C50C-407E-A947-70E740481C1C}">
+                          <a14:useLocalDpi xmlns:a14="http://schemas.microsoft.com/office/drawing/2010/main" val="0"/>
+                        </a:ext>
+                      </a:extLst>
+                    </a:blip>
+                    <a:srcRect/>
+                    <a:stretch>
+                      <a:fillRect/>
+                    </a:stretch>
+                  </pic:blipFill>
+                  <pic:spPr bwMode="auto">
+                    <a:xfrm>
+                      <a:off x="0" y="0"/>
+                      <a:ext cx="5943600" cy="2790825"/>
+                    </a:xfrm>
+                    <a:prstGeom prst="rect">
+                      <a:avLst/>
+                    </a:prstGeom>
+                    <a:noFill/>
+                    <a:ln>
+                      <a:noFill/>
+                    </a:ln>
+                  </pic:spPr>
+                </pic:pic>
+              </a:graphicData>
+            </a:graphic>
+          </wp:inline>
+        </w:drawing>
+      </w:r>
+    </w:p>
+    <w:p>
+      <w:r>
+        <w:t>Now, let’s try to make a google search about the same text.</w:t>
+      </w:r>
+    </w:p>
+    <w:p>
+      <w:r>
+        <w:rPr>
+          <w:noProof/>
+        </w:rPr>
+        <w:drawing>
+          <wp:inline distT="0" distB="0" distL="0" distR="0" wp14:anchorId="56016AC9" wp14:editId="0F6A7B76">
+            <wp:extent cx="5934075" cy="2600325"/>
+            <wp:effectExtent l="0" t="0" r="9525" b="9525"/>
+            <wp:docPr id="7" name="Picture 7"/>
+            <wp:cNvGraphicFramePr>
+              <a:graphicFrameLocks xmlns:a="http://schemas.openxmlformats.org/drawingml/2006/main" noChangeAspect="1"/>
+            </wp:cNvGraphicFramePr>
+            <a:graphic xmlns:a="http://schemas.openxmlformats.org/drawingml/2006/main">
+              <a:graphicData uri="http://schemas.openxmlformats.org/drawingml/2006/picture">
+                <pic:pic xmlns:pic="http://schemas.openxmlformats.org/drawingml/2006/picture">
+                  <pic:nvPicPr>
+                    <pic:cNvPr id="0" name="Picture 6"/>
+                    <pic:cNvPicPr>
+                      <a:picLocks noChangeAspect="1" noChangeArrowheads="1"/>
+                    </pic:cNvPicPr>
+                  </pic:nvPicPr>
+                  <pic:blipFill>
+                    <a:blip r:embed="rId9">
+                      <a:extLst>
+                        <a:ext uri="{28A0092B-C50C-407E-A947-70E740481C1C}">
+                          <a14:useLocalDpi xmlns:a14="http://schemas.microsoft.com/office/drawing/2010/main" val="0"/>
+                        </a:ext>
+                      </a:extLst>
+                    </a:blip>
+                    <a:srcRect/>
+                    <a:stretch>
+                      <a:fillRect/>
+                    </a:stretch>
+                  </pic:blipFill>
+                  <pic:spPr bwMode="auto">
+                    <a:xfrm>
+                      <a:off x="0" y="0"/>
+                      <a:ext cx="5934075" cy="2600325"/>
+                    </a:xfrm>
+                    <a:prstGeom prst="rect">
+                      <a:avLst/>
+                    </a:prstGeom>
+                    <a:noFill/>
+                    <a:ln>
+                      <a:noFill/>
+                    </a:ln>
+                  </pic:spPr>
+                </pic:pic>
+              </a:graphicData>
+            </a:graphic>
+          </wp:inline>
+        </w:drawing>
+      </w:r>
+    </w:p>
+    <w:p>
+      <w:r>
+        <w:t xml:space="preserve">Here, we do get some results; but just a glance on the picture would make us </w:t>
+      </w:r>
+      <w:proofErr w:type="spellStart"/>
+      <w:r>
+        <w:t>realise</w:t>
+      </w:r>
+      <w:proofErr w:type="spellEnd"/>
+      <w:r>
+        <w:t xml:space="preserve"> that none of elephants are in the left of the photo</w:t>
+      </w:r>
     </w:p>
     <w:p/>
     <w:p/>
@@ -720,6 +1447,82 @@
     <w:semiHidden/>
     <w:unhideWhenUsed/>
   </w:style>
+  <w:style w:type="paragraph" w:styleId="NormalWeb">
+    <w:name w:val="Normal (Web)"/>
+    <w:basedOn w:val="Normal"/>
+    <w:uiPriority w:val="99"/>
+    <w:semiHidden/>
+    <w:unhideWhenUsed/>
+    <w:rsid w:val="00AB2F63"/>
+    <w:pPr>
+      <w:spacing w:before="100" w:beforeAutospacing="1" w:after="100" w:afterAutospacing="1" w:line="240" w:lineRule="auto"/>
+    </w:pPr>
+    <w:rPr>
+      <w:rFonts w:ascii="Times New Roman" w:eastAsia="Times New Roman" w:hAnsi="Times New Roman" w:cs="Times New Roman"/>
+      <w:sz w:val="24"/>
+      <w:szCs w:val="24"/>
+    </w:rPr>
+  </w:style>
+  <w:style w:type="paragraph" w:styleId="HTMLPreformatted">
+    <w:name w:val="HTML Preformatted"/>
+    <w:basedOn w:val="Normal"/>
+    <w:link w:val="HTMLPreformattedChar"/>
+    <w:uiPriority w:val="99"/>
+    <w:semiHidden/>
+    <w:unhideWhenUsed/>
+    <w:rsid w:val="00AB2F63"/>
+    <w:pPr>
+      <w:tabs>
+        <w:tab w:val="left" w:pos="916"/>
+        <w:tab w:val="left" w:pos="1832"/>
+        <w:tab w:val="left" w:pos="2748"/>
+        <w:tab w:val="left" w:pos="3664"/>
+        <w:tab w:val="left" w:pos="4580"/>
+        <w:tab w:val="left" w:pos="5496"/>
+        <w:tab w:val="left" w:pos="6412"/>
+        <w:tab w:val="left" w:pos="7328"/>
+        <w:tab w:val="left" w:pos="8244"/>
+        <w:tab w:val="left" w:pos="9160"/>
+        <w:tab w:val="left" w:pos="10076"/>
+        <w:tab w:val="left" w:pos="10992"/>
+        <w:tab w:val="left" w:pos="11908"/>
+        <w:tab w:val="left" w:pos="12824"/>
+        <w:tab w:val="left" w:pos="13740"/>
+        <w:tab w:val="left" w:pos="14656"/>
+      </w:tabs>
+      <w:spacing w:after="0" w:line="240" w:lineRule="auto"/>
+    </w:pPr>
+    <w:rPr>
+      <w:rFonts w:ascii="Courier New" w:eastAsia="Times New Roman" w:hAnsi="Courier New" w:cs="Courier New"/>
+      <w:sz w:val="20"/>
+      <w:szCs w:val="20"/>
+    </w:rPr>
+  </w:style>
+  <w:style w:type="character" w:customStyle="1" w:styleId="HTMLPreformattedChar">
+    <w:name w:val="HTML Preformatted Char"/>
+    <w:basedOn w:val="DefaultParagraphFont"/>
+    <w:link w:val="HTMLPreformatted"/>
+    <w:uiPriority w:val="99"/>
+    <w:semiHidden/>
+    <w:rsid w:val="00AB2F63"/>
+    <w:rPr>
+      <w:rFonts w:ascii="Courier New" w:eastAsia="Times New Roman" w:hAnsi="Courier New" w:cs="Courier New"/>
+      <w:sz w:val="20"/>
+      <w:szCs w:val="20"/>
+    </w:rPr>
+  </w:style>
+  <w:style w:type="character" w:styleId="Hyperlink">
+    <w:name w:val="Hyperlink"/>
+    <w:basedOn w:val="DefaultParagraphFont"/>
+    <w:uiPriority w:val="99"/>
+    <w:semiHidden/>
+    <w:unhideWhenUsed/>
+    <w:rsid w:val="00AB2F63"/>
+    <w:rPr>
+      <w:color w:val="0000FF"/>
+      <w:u w:val="single"/>
+    </w:rPr>
+  </w:style>
 </w:styles>
 </file>
 

</xml_diff>